<commit_message>
Updated Readme, deleted unnecessary files
</commit_message>
<xml_diff>
--- a/OPEN DATA CUBE SETUP.docx
+++ b/OPEN DATA CUBE SETUP.docx
@@ -4,6 +4,7 @@
   <w:body>
     <w:p>
       <w:pPr>
+        <w:ind w:firstLine="720"/>
         <w:jc w:val="center"/>
         <w:rPr>
           <w:b/>
@@ -2394,7 +2395,14 @@
         <w:rPr>
           <w:shd w:val="clear" w:color="auto" w:fill="FCFCFC"/>
         </w:rPr>
-        <w:t xml:space="preserve">Every dataset requires a metadata document describing what the data represents and where it has come from, as well has what format it is stored in. At a minimum, you need the dimensions or fields </w:t>
+        <w:t xml:space="preserve">Every dataset requires a metadata document describing what the data represents and where it has come from, as well has what format it is stored in. </w:t>
+      </w:r>
+      <w:bookmarkStart w:id="0" w:name="_GoBack"/>
+      <w:r>
+        <w:rPr>
+          <w:shd w:val="clear" w:color="auto" w:fill="FCFCFC"/>
+        </w:rPr>
+        <w:t xml:space="preserve">At a minimum, you need the dimensions or fields </w:t>
       </w:r>
       <w:proofErr w:type="spellStart"/>
       <w:r>
@@ -2438,6 +2446,7 @@
         </w:rPr>
         <w:t xml:space="preserve"> and time, but you can include any information you deem useful.</w:t>
       </w:r>
+      <w:bookmarkEnd w:id="0"/>
     </w:p>
     <w:p>
       <w:pPr>
@@ -3761,8 +3770,6 @@
           <w:lang w:eastAsia="en-IN"/>
         </w:rPr>
       </w:pPr>
-      <w:bookmarkStart w:id="0" w:name="_GoBack"/>
-      <w:bookmarkEnd w:id="0"/>
     </w:p>
     <w:sectPr>
       <w:pgSz w:w="11906" w:h="16838"/>

</xml_diff>